<commit_message>
laatste stukjes aangepast dll+graph
</commit_message>
<xml_diff>
--- a/graph documentatie.docx
+++ b/graph documentatie.docx
@@ -2,6 +2,13 @@
 <file path=word/document.xml><?xml version="1.0" encoding="utf-8"?>
 <w:document xmlns:wpc="http://schemas.microsoft.com/office/word/2010/wordprocessingCanvas" xmlns:cx="http://schemas.microsoft.com/office/drawing/2014/chartex" xmlns:cx1="http://schemas.microsoft.com/office/drawing/2015/9/8/chartex" xmlns:cx2="http://schemas.microsoft.com/office/drawing/2015/10/21/chartex" xmlns:cx3="http://schemas.microsoft.com/office/drawing/2016/5/9/chartex" xmlns:cx4="http://schemas.microsoft.com/office/drawing/2016/5/10/chartex" xmlns:cx5="http://schemas.microsoft.com/office/drawing/2016/5/11/chartex" xmlns:cx6="http://schemas.microsoft.com/office/drawing/2016/5/12/chartex" xmlns:cx7="http://schemas.microsoft.com/office/drawing/2016/5/13/chartex" xmlns:cx8="http://schemas.microsoft.com/office/drawing/2016/5/14/chartex" xmlns:mc="http://schemas.openxmlformats.org/markup-compatibility/2006" xmlns:aink="http://schemas.microsoft.com/office/drawing/2016/ink" xmlns:am3d="http://schemas.microsoft.com/office/drawing/2017/model3d" xmlns:o="urn:schemas-microsoft-com:office:office" xmlns:r="http://schemas.openxmlformats.org/officeDocument/2006/relationships" xmlns:m="http://schemas.openxmlformats.org/officeDocument/2006/math" xmlns:v="urn:schemas-microsoft-com:vml" xmlns:wp14="http://schemas.microsoft.com/office/word/2010/wordprocessingDrawing" xmlns:wp="http://schemas.openxmlformats.org/drawingml/2006/wordprocessingDrawing" xmlns:w10="urn:schemas-microsoft-com:office:word" xmlns:w="http://schemas.openxmlformats.org/wordprocessingml/2006/main" xmlns:w14="http://schemas.microsoft.com/office/word/2010/wordml" xmlns:w15="http://schemas.microsoft.com/office/word/2012/wordml" xmlns:w16cid="http://schemas.microsoft.com/office/word/2016/wordml/cid" xmlns:w16se="http://schemas.microsoft.com/office/word/2015/wordml/symex" xmlns:wpg="http://schemas.microsoft.com/office/word/2010/wordprocessingGroup" xmlns:wpi="http://schemas.microsoft.com/office/word/2010/wordprocessingInk" xmlns:wne="http://schemas.microsoft.com/office/word/2006/wordml" xmlns:wps="http://schemas.microsoft.com/office/word/2010/wordprocessingShape" mc:Ignorable="w14 w15 w16se w16cid wp14">
   <w:body>
+    <w:p>
+      <w:pPr>
+        <w:rPr>
+          <w:lang w:val="nl-NL"/>
+        </w:rPr>
+      </w:pPr>
+    </w:p>
     <w:sdt>
       <w:sdtPr>
         <w:rPr>
@@ -7450,14 +7457,14 @@
         <w:rPr>
           <w:lang w:val="nl-NL"/>
         </w:rPr>
-        <w:t>doublelinkedlist.</w:t>
-      </w:r>
-      <w:proofErr w:type="spellEnd"/>
-      <w:r>
-        <w:rPr>
-          <w:lang w:val="nl-NL"/>
-        </w:rPr>
-        <w:t xml:space="preserve"> Zoals te zien zijn beide testen 100% geslaagd. </w:t>
+        <w:t>doublelinkedlist</w:t>
+      </w:r>
+      <w:proofErr w:type="spellEnd"/>
+      <w:r>
+        <w:rPr>
+          <w:lang w:val="nl-NL"/>
+        </w:rPr>
+        <w:t xml:space="preserve">. Zoals te zien zijn beide testen 100% geslaagd. </w:t>
       </w:r>
     </w:p>
     <w:p>
@@ -7557,8 +7564,6 @@
         </w:rPr>
         <w:t>graph</w:t>
       </w:r>
-      <w:bookmarkStart w:id="0" w:name="_GoBack"/>
-      <w:bookmarkEnd w:id="0"/>
       <w:proofErr w:type="spellEnd"/>
     </w:p>
     <w:p>
@@ -7659,6 +7664,83 @@
       </w:pPr>
       <w:r>
         <w:rPr>
+          <w:noProof/>
+          <w:lang w:val="nl-NL"/>
+        </w:rPr>
+        <w:drawing>
+          <wp:anchor distT="0" distB="0" distL="114300" distR="114300" simplePos="0" relativeHeight="251661312" behindDoc="1" locked="0" layoutInCell="1" allowOverlap="1" wp14:anchorId="4F074BD6" wp14:editId="14BD977C">
+            <wp:simplePos x="0" y="0"/>
+            <wp:positionH relativeFrom="column">
+              <wp:posOffset>3294652</wp:posOffset>
+            </wp:positionH>
+            <wp:positionV relativeFrom="paragraph">
+              <wp:posOffset>249645</wp:posOffset>
+            </wp:positionV>
+            <wp:extent cx="3265170" cy="2628265"/>
+            <wp:effectExtent l="0" t="0" r="0" b="635"/>
+            <wp:wrapTight wrapText="bothSides">
+              <wp:wrapPolygon edited="0">
+                <wp:start x="16887" y="0"/>
+                <wp:lineTo x="1596" y="209"/>
+                <wp:lineTo x="84" y="313"/>
+                <wp:lineTo x="84" y="21188"/>
+                <wp:lineTo x="1344" y="21292"/>
+                <wp:lineTo x="10166" y="21501"/>
+                <wp:lineTo x="11174" y="21501"/>
+                <wp:lineTo x="20247" y="21292"/>
+                <wp:lineTo x="21508" y="21188"/>
+                <wp:lineTo x="21508" y="626"/>
+                <wp:lineTo x="20667" y="209"/>
+                <wp:lineTo x="17895" y="0"/>
+                <wp:lineTo x="16887" y="0"/>
+              </wp:wrapPolygon>
+            </wp:wrapTight>
+            <wp:docPr id="7" name="Picture 7"/>
+            <wp:cNvGraphicFramePr>
+              <a:graphicFrameLocks xmlns:a="http://schemas.openxmlformats.org/drawingml/2006/main" noChangeAspect="1"/>
+            </wp:cNvGraphicFramePr>
+            <a:graphic xmlns:a="http://schemas.openxmlformats.org/drawingml/2006/main">
+              <a:graphicData uri="http://schemas.openxmlformats.org/drawingml/2006/picture">
+                <pic:pic xmlns:pic="http://schemas.openxmlformats.org/drawingml/2006/picture">
+                  <pic:nvPicPr>
+                    <pic:cNvPr id="7" name="Screenshot 2019-10-13 at 19.03.40.png"/>
+                    <pic:cNvPicPr/>
+                  </pic:nvPicPr>
+                  <pic:blipFill>
+                    <a:blip r:embed="rId8" cstate="print">
+                      <a:extLst>
+                        <a:ext uri="{28A0092B-C50C-407E-A947-70E740481C1C}">
+                          <a14:useLocalDpi xmlns:a14="http://schemas.microsoft.com/office/drawing/2010/main" val="0"/>
+                        </a:ext>
+                      </a:extLst>
+                    </a:blip>
+                    <a:stretch>
+                      <a:fillRect/>
+                    </a:stretch>
+                  </pic:blipFill>
+                  <pic:spPr>
+                    <a:xfrm>
+                      <a:off x="0" y="0"/>
+                      <a:ext cx="3265170" cy="2628265"/>
+                    </a:xfrm>
+                    <a:prstGeom prst="rect">
+                      <a:avLst/>
+                    </a:prstGeom>
+                  </pic:spPr>
+                </pic:pic>
+              </a:graphicData>
+            </a:graphic>
+            <wp14:sizeRelH relativeFrom="page">
+              <wp14:pctWidth>0</wp14:pctWidth>
+            </wp14:sizeRelH>
+            <wp14:sizeRelV relativeFrom="page">
+              <wp14:pctHeight>0</wp14:pctHeight>
+            </wp14:sizeRelV>
+          </wp:anchor>
+        </w:drawing>
+      </w:r>
+      <w:r>
+        <w:rPr>
           <w:lang w:val="nl-NL"/>
         </w:rPr>
         <w:t xml:space="preserve">Verwijderen van een </w:t>
@@ -7699,34 +7781,283 @@
         <w:t>undirected</w:t>
       </w:r>
       <w:proofErr w:type="spellEnd"/>
-    </w:p>
-    <w:p>
-      <w:pPr>
-        <w:rPr>
-          <w:lang w:val="nl-NL"/>
-        </w:rPr>
-      </w:pPr>
-    </w:p>
-    <w:p>
-      <w:pPr>
-        <w:pStyle w:val="Heading2"/>
-        <w:rPr>
-          <w:lang w:val="nl-NL"/>
-        </w:rPr>
-      </w:pPr>
-      <w:r>
-        <w:rPr>
-          <w:lang w:val="nl-NL"/>
-        </w:rPr>
-        <w:t>Valgrind</w:t>
-      </w:r>
-    </w:p>
-    <w:p>
-      <w:pPr>
-        <w:rPr>
-          <w:lang w:val="nl-NL"/>
-        </w:rPr>
-      </w:pPr>
+      <w:r>
+        <w:rPr>
+          <w:noProof/>
+          <w:lang w:val="nl-NL"/>
+        </w:rPr>
+        <w:drawing>
+          <wp:anchor distT="0" distB="0" distL="114300" distR="114300" simplePos="0" relativeHeight="251660288" behindDoc="1" locked="0" layoutInCell="1" allowOverlap="1" wp14:anchorId="2FD27134" wp14:editId="48528E63">
+            <wp:simplePos x="0" y="0"/>
+            <wp:positionH relativeFrom="column">
+              <wp:posOffset>-50800</wp:posOffset>
+            </wp:positionH>
+            <wp:positionV relativeFrom="paragraph">
+              <wp:posOffset>247098</wp:posOffset>
+            </wp:positionV>
+            <wp:extent cx="3265714" cy="2628620"/>
+            <wp:effectExtent l="0" t="0" r="0" b="635"/>
+            <wp:wrapTight wrapText="bothSides">
+              <wp:wrapPolygon edited="0">
+                <wp:start x="16887" y="0"/>
+                <wp:lineTo x="1596" y="209"/>
+                <wp:lineTo x="84" y="313"/>
+                <wp:lineTo x="84" y="21188"/>
+                <wp:lineTo x="1344" y="21292"/>
+                <wp:lineTo x="10166" y="21501"/>
+                <wp:lineTo x="11174" y="21501"/>
+                <wp:lineTo x="20247" y="21292"/>
+                <wp:lineTo x="21508" y="21188"/>
+                <wp:lineTo x="21508" y="626"/>
+                <wp:lineTo x="20667" y="209"/>
+                <wp:lineTo x="17895" y="0"/>
+                <wp:lineTo x="16887" y="0"/>
+              </wp:wrapPolygon>
+            </wp:wrapTight>
+            <wp:docPr id="4" name="Picture 4"/>
+            <wp:cNvGraphicFramePr>
+              <a:graphicFrameLocks xmlns:a="http://schemas.openxmlformats.org/drawingml/2006/main" noChangeAspect="1"/>
+            </wp:cNvGraphicFramePr>
+            <a:graphic xmlns:a="http://schemas.openxmlformats.org/drawingml/2006/main">
+              <a:graphicData uri="http://schemas.openxmlformats.org/drawingml/2006/picture">
+                <pic:pic xmlns:pic="http://schemas.openxmlformats.org/drawingml/2006/picture">
+                  <pic:nvPicPr>
+                    <pic:cNvPr id="4" name="Screenshot 2019-10-13 at 19.00.38.png"/>
+                    <pic:cNvPicPr/>
+                  </pic:nvPicPr>
+                  <pic:blipFill>
+                    <a:blip r:embed="rId9" cstate="print">
+                      <a:extLst>
+                        <a:ext uri="{28A0092B-C50C-407E-A947-70E740481C1C}">
+                          <a14:useLocalDpi xmlns:a14="http://schemas.microsoft.com/office/drawing/2010/main" val="0"/>
+                        </a:ext>
+                      </a:extLst>
+                    </a:blip>
+                    <a:stretch>
+                      <a:fillRect/>
+                    </a:stretch>
+                  </pic:blipFill>
+                  <pic:spPr>
+                    <a:xfrm>
+                      <a:off x="0" y="0"/>
+                      <a:ext cx="3265714" cy="2628620"/>
+                    </a:xfrm>
+                    <a:prstGeom prst="rect">
+                      <a:avLst/>
+                    </a:prstGeom>
+                  </pic:spPr>
+                </pic:pic>
+              </a:graphicData>
+            </a:graphic>
+            <wp14:sizeRelH relativeFrom="page">
+              <wp14:pctWidth>0</wp14:pctWidth>
+            </wp14:sizeRelH>
+            <wp14:sizeRelV relativeFrom="page">
+              <wp14:pctHeight>0</wp14:pctHeight>
+            </wp14:sizeRelV>
+          </wp:anchor>
+        </w:drawing>
+      </w:r>
+    </w:p>
+    <w:p>
+      <w:pPr>
+        <w:rPr>
+          <w:lang w:val="nl-NL"/>
+        </w:rPr>
+      </w:pPr>
+    </w:p>
+    <w:p>
+      <w:pPr>
+        <w:rPr>
+          <w:lang w:val="nl-NL"/>
+        </w:rPr>
+      </w:pPr>
+      <w:r>
+        <w:rPr>
+          <w:lang w:val="nl-NL"/>
+        </w:rPr>
+        <w:t xml:space="preserve">Hierboven zien we screenshot van de valgrind resultaten. De linker is het resultaat van de </w:t>
+      </w:r>
+      <w:proofErr w:type="spellStart"/>
+      <w:r>
+        <w:rPr>
+          <w:lang w:val="nl-NL"/>
+        </w:rPr>
+        <w:t>dllist</w:t>
+      </w:r>
+      <w:proofErr w:type="spellEnd"/>
+      <w:r>
+        <w:rPr>
+          <w:lang w:val="nl-NL"/>
+        </w:rPr>
+        <w:t xml:space="preserve">+ </w:t>
+      </w:r>
+      <w:proofErr w:type="spellStart"/>
+      <w:r>
+        <w:rPr>
+          <w:lang w:val="nl-NL"/>
+        </w:rPr>
+        <w:t>graph</w:t>
+      </w:r>
+      <w:proofErr w:type="spellEnd"/>
+      <w:r>
+        <w:rPr>
+          <w:lang w:val="nl-NL"/>
+        </w:rPr>
+        <w:t xml:space="preserve"> en die van de rechter is het valgrind resultaat van alleen de </w:t>
+      </w:r>
+      <w:proofErr w:type="spellStart"/>
+      <w:r>
+        <w:rPr>
+          <w:lang w:val="nl-NL"/>
+        </w:rPr>
+        <w:t>dllist</w:t>
+      </w:r>
+      <w:proofErr w:type="spellEnd"/>
+      <w:r>
+        <w:rPr>
+          <w:lang w:val="nl-NL"/>
+        </w:rPr>
+        <w:t xml:space="preserve">. </w:t>
+      </w:r>
+    </w:p>
+    <w:p>
+      <w:pPr>
+        <w:rPr>
+          <w:lang w:val="nl-NL"/>
+        </w:rPr>
+      </w:pPr>
+      <w:r>
+        <w:rPr>
+          <w:lang w:val="nl-NL"/>
+        </w:rPr>
+        <w:t xml:space="preserve">We kunnen zien dat de </w:t>
+      </w:r>
+      <w:proofErr w:type="spellStart"/>
+      <w:r>
+        <w:rPr>
+          <w:lang w:val="nl-NL"/>
+        </w:rPr>
+        <w:t>dll</w:t>
+      </w:r>
+      <w:proofErr w:type="spellEnd"/>
+      <w:r>
+        <w:rPr>
+          <w:lang w:val="nl-NL"/>
+        </w:rPr>
+        <w:t xml:space="preserve"> alleen geen memory-</w:t>
+      </w:r>
+      <w:proofErr w:type="spellStart"/>
+      <w:r>
+        <w:rPr>
+          <w:lang w:val="nl-NL"/>
+        </w:rPr>
+        <w:t>leaks</w:t>
+      </w:r>
+      <w:proofErr w:type="spellEnd"/>
+      <w:r>
+        <w:rPr>
+          <w:lang w:val="nl-NL"/>
+        </w:rPr>
+        <w:t xml:space="preserve"> alles wat wordt gealloceerd wordt ook weer verwijderd. We zien staan dat bij </w:t>
+      </w:r>
+      <w:proofErr w:type="spellStart"/>
+      <w:r>
+        <w:rPr>
+          <w:lang w:val="nl-NL"/>
+        </w:rPr>
+        <w:t>defintely</w:t>
+      </w:r>
+      <w:proofErr w:type="spellEnd"/>
+      <w:r>
+        <w:rPr>
+          <w:lang w:val="nl-NL"/>
+        </w:rPr>
+        <w:t xml:space="preserve"> lost, 0 bytes staan. </w:t>
+      </w:r>
+    </w:p>
+    <w:p>
+      <w:pPr>
+        <w:rPr>
+          <w:lang w:val="nl-NL"/>
+        </w:rPr>
+      </w:pPr>
+      <w:r>
+        <w:rPr>
+          <w:lang w:val="nl-NL"/>
+        </w:rPr>
+        <w:t xml:space="preserve">De </w:t>
+      </w:r>
+      <w:proofErr w:type="spellStart"/>
+      <w:r>
+        <w:rPr>
+          <w:lang w:val="nl-NL"/>
+        </w:rPr>
+        <w:t>graph</w:t>
+      </w:r>
+      <w:proofErr w:type="spellEnd"/>
+      <w:r>
+        <w:rPr>
+          <w:lang w:val="nl-NL"/>
+        </w:rPr>
+        <w:t xml:space="preserve"> samen met </w:t>
+      </w:r>
+      <w:proofErr w:type="spellStart"/>
+      <w:r>
+        <w:rPr>
+          <w:lang w:val="nl-NL"/>
+        </w:rPr>
+        <w:t>dll</w:t>
+      </w:r>
+      <w:proofErr w:type="spellEnd"/>
+      <w:r>
+        <w:rPr>
+          <w:lang w:val="nl-NL"/>
+        </w:rPr>
+        <w:t xml:space="preserve"> geeft wel aan dat er een memory </w:t>
+      </w:r>
+      <w:proofErr w:type="spellStart"/>
+      <w:r>
+        <w:rPr>
+          <w:lang w:val="nl-NL"/>
+        </w:rPr>
+        <w:t>leak</w:t>
+      </w:r>
+      <w:proofErr w:type="spellEnd"/>
+      <w:r>
+        <w:rPr>
+          <w:lang w:val="nl-NL"/>
+        </w:rPr>
+        <w:t xml:space="preserve"> is. We kunnen dat ook weer zien bij </w:t>
+      </w:r>
+      <w:proofErr w:type="spellStart"/>
+      <w:r>
+        <w:rPr>
+          <w:lang w:val="nl-NL"/>
+        </w:rPr>
+        <w:t>defintely</w:t>
+      </w:r>
+      <w:proofErr w:type="spellEnd"/>
+      <w:r>
+        <w:rPr>
+          <w:lang w:val="nl-NL"/>
+        </w:rPr>
+        <w:t xml:space="preserve"> lost</w:t>
+      </w:r>
+      <w:r>
+        <w:rPr>
+          <w:lang w:val="nl-NL"/>
+        </w:rPr>
+        <w:t xml:space="preserve"> in de linker afbeelding. Er staat namelijk dat er 136 bytes verloren zijn gegaan in </w:t>
+      </w:r>
+      <w:bookmarkStart w:id="0" w:name="_GoBack"/>
+      <w:bookmarkEnd w:id="0"/>
+      <w:r>
+        <w:rPr>
+          <w:lang w:val="nl-NL"/>
+        </w:rPr>
+        <w:t>6 blokken.</w:t>
+      </w:r>
     </w:p>
     <w:sectPr>
       <w:pgSz w:w="12240" w:h="15840"/>
@@ -9148,6 +9479,7 @@
     <w:rsid w:val="004D7A05"/>
     <w:rsid w:val="00506C0B"/>
     <w:rsid w:val="009923CD"/>
+    <w:rsid w:val="009E31AF"/>
     <w:rsid w:val="00B81638"/>
   </w:rsids>
   <m:mathPr>

</xml_diff>